<commit_message>
correction en fonction de l'utilisation
</commit_message>
<xml_diff>
--- a/client/src/assets/documents/certificat_de_realisation.docx
+++ b/client/src/assets/documents/certificat_de_realisation.docx
@@ -24,12 +24,12 @@
             <wp:extent cx="1887999" cy="1576388"/>
             <wp:effectExtent b="0" l="0" r="0" t="0"/>
             <wp:wrapSquare wrapText="bothSides" distB="0" distT="0" distL="114300" distR="114300"/>
-            <wp:docPr id="19" name="image1.png"/>
+            <wp:docPr id="19" name="image2.png"/>
             <a:graphic>
               <a:graphicData uri="http://schemas.openxmlformats.org/drawingml/2006/picture">
                 <pic:pic>
                   <pic:nvPicPr>
-                    <pic:cNvPr id="0" name="image1.png"/>
+                    <pic:cNvPr id="0" name="image2.png"/>
                     <pic:cNvPicPr preferRelativeResize="0"/>
                   </pic:nvPicPr>
                   <pic:blipFill>
@@ -461,7 +461,7 @@
           <w:szCs w:val="24"/>
           <w:rtl w:val="0"/>
         </w:rPr>
-        <w:t xml:space="preserve">{program_title} </w:t>
+        <w:t xml:space="preserve">“{program_title}” </w:t>
       </w:r>
       <w:r>
         <w:rPr>
@@ -1748,12 +1748,12 @@
                   <wp:extent cx="1231265" cy="1231265"/>
                   <wp:effectExtent b="0" l="0" r="0" t="0"/>
                   <wp:wrapNone/>
-                  <wp:docPr descr="Une image contenant texte, graphiques vectoriels&#10;&#10;Description générée automatiquement" id="20" name="image2.png"/>
+                  <wp:docPr descr="Une image contenant texte, graphiques vectoriels&#10;&#10;Description générée automatiquement" id="20" name="image1.png"/>
                   <a:graphic>
                     <a:graphicData uri="http://schemas.openxmlformats.org/drawingml/2006/picture">
                       <pic:pic>
                         <pic:nvPicPr>
-                          <pic:cNvPr descr="Une image contenant texte, graphiques vectoriels&#10;&#10;Description générée automatiquement" id="0" name="image2.png"/>
+                          <pic:cNvPr descr="Une image contenant texte, graphiques vectoriels&#10;&#10;Description générée automatiquement" id="0" name="image1.png"/>
                           <pic:cNvPicPr preferRelativeResize="0"/>
                         </pic:nvPicPr>
                         <pic:blipFill>
@@ -3180,7 +3180,7 @@
 
 <file path=customXML/item1.xml><?xml version="1.0" encoding="utf-8"?>
 <go:gDocsCustomXmlDataStorage xmlns:go="http://customooxmlschemas.google.com/" xmlns:r="http://schemas.openxmlformats.org/officeDocument/2006/relationships" uri="GoogleDocsCustomDataVersion1">
-  <go:docsCustomData xmlns:go="http://customooxmlschemas.google.com/" roundtripDataSignature="AMtx7mgZSl191f28zFqeTLorhWm00NSDDA==">AMUW2mVV0ENSY4RlUNnYg3Z1GauCtJxel9Ds4QO8+9T+qzI10zkfmpZjJe5LTljJGH8+MpwQ4mu+qVw6NQL8u22wBHR6FNG/2M+AtyJ5q20RerdwR7v0cjE=</go:docsCustomData>
+  <go:docsCustomData xmlns:go="http://customooxmlschemas.google.com/" roundtripDataSignature="AMtx7mgZSl191f28zFqeTLorhWm00NSDDA==">AMUW2mVkWlxMTTVnFJN976vzLkIUvGx0S3yuKpcS/XAvJxuofCZk1sbN8OsNVqCTaktjnB6FhaAMq7M9YOIg1GUn4ml+kmbw5RbHgrcuzTvchDhKROOgPWY=</go:docsCustomData>
 </go:gDocsCustomXmlDataStorage>
 </file>
 

</xml_diff>